<commit_message>
Atualização geral do Diagrama de Classes
</commit_message>
<xml_diff>
--- a/Documentation/06 - Diagrama de Classes/Diagrama de Classes.docx
+++ b/Documentation/06 - Diagrama de Classes/Diagrama de Classes.docx
@@ -4,11 +4,15 @@
   <w:body>
     <w:p>
       <w:r>
+        <w:rPr>
+          <w:noProof/>
+          <w:lang w:eastAsia="pt-BR"/>
+        </w:rPr>
         <w:drawing>
-          <wp:inline distT="0" distB="0" distL="0" distR="0" wp14:anchorId="4D4BA119" wp14:editId="0A2E659F">
-            <wp:extent cx="4534533" cy="5363323"/>
-            <wp:effectExtent l="0" t="0" r="0" b="0"/>
-            <wp:docPr id="1" name="Imagem 1"/>
+          <wp:inline distT="0" distB="0" distL="0" distR="0">
+            <wp:extent cx="4000500" cy="5419725"/>
+            <wp:effectExtent l="0" t="0" r="0" b="9525"/>
+            <wp:docPr id="3" name="Imagem 3" descr="C:\Users\Greg\Desktop\Facul\Integrador\GitHub\Documentation\06 - Diagrama de Classes\Diagrama de Classes.PNG"/>
             <wp:cNvGraphicFramePr>
               <a:graphicFrameLocks xmlns:a="http://schemas.openxmlformats.org/drawingml/2006/main" noChangeAspect="1"/>
             </wp:cNvGraphicFramePr>
@@ -16,23 +20,36 @@
               <a:graphicData uri="http://schemas.openxmlformats.org/drawingml/2006/picture">
                 <pic:pic xmlns:pic="http://schemas.openxmlformats.org/drawingml/2006/picture">
                   <pic:nvPicPr>
-                    <pic:cNvPr id="1" name=""/>
-                    <pic:cNvPicPr/>
+                    <pic:cNvPr id="0" name="Picture 2" descr="C:\Users\Greg\Desktop\Facul\Integrador\GitHub\Documentation\06 - Diagrama de Classes\Diagrama de Classes.PNG"/>
+                    <pic:cNvPicPr>
+                      <a:picLocks noChangeAspect="1" noChangeArrowheads="1"/>
+                    </pic:cNvPicPr>
                   </pic:nvPicPr>
                   <pic:blipFill>
-                    <a:blip r:embed="rId4"/>
+                    <a:blip r:embed="rId4">
+                      <a:extLst>
+                        <a:ext uri="{28A0092B-C50C-407E-A947-70E740481C1C}">
+                          <a14:useLocalDpi xmlns:a14="http://schemas.microsoft.com/office/drawing/2010/main" val="0"/>
+                        </a:ext>
+                      </a:extLst>
+                    </a:blip>
+                    <a:srcRect/>
                     <a:stretch>
                       <a:fillRect/>
                     </a:stretch>
                   </pic:blipFill>
-                  <pic:spPr>
+                  <pic:spPr bwMode="auto">
                     <a:xfrm>
                       <a:off x="0" y="0"/>
-                      <a:ext cx="4534533" cy="5363323"/>
+                      <a:ext cx="4000500" cy="5419725"/>
                     </a:xfrm>
                     <a:prstGeom prst="rect">
                       <a:avLst/>
                     </a:prstGeom>
+                    <a:noFill/>
+                    <a:ln>
+                      <a:noFill/>
+                    </a:ln>
                   </pic:spPr>
                 </pic:pic>
               </a:graphicData>

</xml_diff>